<commit_message>
Exercícios Seção - 11
Exercícios Seção - 11
</commit_message>
<xml_diff>
--- a/Exercicios Seção - 11.docx
+++ b/Exercicios Seção - 11.docx
@@ -275,25 +275,7 @@
           <w:sz w:val="24"/>
           <w:szCs w:val="24"/>
         </w:rPr>
-        <w:t xml:space="preserve">Faça um programa que receba do usuário um arquivo texto e um </w:t>
-      </w:r>
-      <w:proofErr w:type="spellStart"/>
-      <w:r>
-        <w:rPr>
-          <w:rFonts w:ascii="Arial" w:hAnsi="Arial" w:cs="Arial"/>
-          <w:sz w:val="24"/>
-          <w:szCs w:val="24"/>
-        </w:rPr>
-        <w:t>caracter</w:t>
-      </w:r>
-      <w:proofErr w:type="spellEnd"/>
-      <w:r>
-        <w:rPr>
-          <w:rFonts w:ascii="Arial" w:hAnsi="Arial" w:cs="Arial"/>
-          <w:sz w:val="24"/>
-          <w:szCs w:val="24"/>
-        </w:rPr>
-        <w:t>. Mostre na tela quantas vezes aquele caractere ocorre dentro do arquivo.</w:t>
+        <w:t>Faça um programa que receba do usuário um arquivo texto e um caracter. Mostre na tela quantas vezes aquele caractere ocorre dentro do arquivo.</w:t>
       </w:r>
     </w:p>
     <w:p>
@@ -392,53 +374,7 @@
           <w:sz w:val="24"/>
           <w:szCs w:val="24"/>
         </w:rPr>
-        <w:t xml:space="preserve">Faça um programa que leia o conteúdo de um arquivo e crie um arquivo com o mesmo conteúdo, mas com todas as letras minúsculas convertidas para maiúsculas. Os nomes dos arquivos serão fornecidos, via teclado, pelo usuário. A função que converte maiúscula para minúscula é o </w:t>
-      </w:r>
-      <w:proofErr w:type="spellStart"/>
-      <w:proofErr w:type="gramStart"/>
-      <w:r>
-        <w:rPr>
-          <w:rFonts w:ascii="Arial" w:hAnsi="Arial" w:cs="Arial"/>
-          <w:sz w:val="24"/>
-          <w:szCs w:val="24"/>
-        </w:rPr>
-        <w:t>toupper</w:t>
-      </w:r>
-      <w:proofErr w:type="spellEnd"/>
-      <w:r>
-        <w:rPr>
-          <w:rFonts w:ascii="Arial" w:hAnsi="Arial" w:cs="Arial"/>
-          <w:sz w:val="24"/>
-          <w:szCs w:val="24"/>
-        </w:rPr>
-        <w:t>(</w:t>
-      </w:r>
-      <w:proofErr w:type="gramEnd"/>
-      <w:r>
-        <w:rPr>
-          <w:rFonts w:ascii="Arial" w:hAnsi="Arial" w:cs="Arial"/>
-          <w:sz w:val="24"/>
-          <w:szCs w:val="24"/>
-        </w:rPr>
-        <w:t xml:space="preserve">). Ela é aplicada em cada caractere da </w:t>
-      </w:r>
-      <w:proofErr w:type="spellStart"/>
-      <w:r>
-        <w:rPr>
-          <w:rFonts w:ascii="Arial" w:hAnsi="Arial" w:cs="Arial"/>
-          <w:sz w:val="24"/>
-          <w:szCs w:val="24"/>
-        </w:rPr>
-        <w:t>string</w:t>
-      </w:r>
-      <w:proofErr w:type="spellEnd"/>
-      <w:r>
-        <w:rPr>
-          <w:rFonts w:ascii="Arial" w:hAnsi="Arial" w:cs="Arial"/>
-          <w:sz w:val="24"/>
-          <w:szCs w:val="24"/>
-        </w:rPr>
-        <w:t>.</w:t>
+        <w:t>Faça um programa que leia o conteúdo de um arquivo e crie um arquivo com o mesmo conteúdo, mas com todas as letras minúsculas convertidas para maiúsculas. Os nomes dos arquivos serão fornecidos, via teclado, pelo usuário. A função que converte maiúscula para minúscula é o toupper(). Ela é aplicada em cada caractere da string.</w:t>
       </w:r>
     </w:p>
     <w:p>
@@ -670,25 +606,7 @@
           <w:sz w:val="24"/>
           <w:szCs w:val="24"/>
         </w:rPr>
-        <w:t xml:space="preserve">Faça um programa que receba como entrada o ano corrente e o nome de dois arquivos: um de entrada e outro de saída. Cada linha do arquivo de entrada contém o nome de uma pessoa (ocupando 40 caracteres) e o seu ano de nascimento. O programa deverá ler o arquivo de entrada e gerar um arquivo de saída onde aparece o nome da pessoa seguida por uma </w:t>
-      </w:r>
-      <w:proofErr w:type="spellStart"/>
-      <w:r>
-        <w:rPr>
-          <w:rFonts w:ascii="Arial" w:hAnsi="Arial" w:cs="Arial"/>
-          <w:sz w:val="24"/>
-          <w:szCs w:val="24"/>
-        </w:rPr>
-        <w:t>string</w:t>
-      </w:r>
-      <w:proofErr w:type="spellEnd"/>
-      <w:r>
-        <w:rPr>
-          <w:rFonts w:ascii="Arial" w:hAnsi="Arial" w:cs="Arial"/>
-          <w:sz w:val="24"/>
-          <w:szCs w:val="24"/>
-        </w:rPr>
-        <w:t xml:space="preserve"> que representa a sua idade.</w:t>
+        <w:t>Faça um programa que receba como entrada o ano corrente e o nome de dois arquivos: um de entrada e outro de saída. Cada linha do arquivo de entrada contém o nome de uma pessoa (ocupando 40 caracteres) e o seu ano de nascimento. O programa deverá ler o arquivo de entrada e gerar um arquivo de saída onde aparece o nome da pessoa seguida por uma string que representa a sua idade.</w:t>
       </w:r>
     </w:p>
     <w:p>
@@ -800,7 +718,23 @@
           <w:sz w:val="24"/>
           <w:szCs w:val="24"/>
         </w:rPr>
-        <w:t>Faça um programa que recebe um vetor de 10 números, converta cada um desses números para binário e grave a sequência de 0s e 1s em um arquivo texto. Cada número de ser gravado em uma linha.</w:t>
+        <w:t>Faça um programa que recebe um vetor de 10 números, converta cada um desses números para binário e grave a sequência de 0s e 1s em um arquivo texto. Cada número de</w:t>
+      </w:r>
+      <w:r>
+        <w:rPr>
+          <w:rFonts w:ascii="Arial" w:hAnsi="Arial" w:cs="Arial"/>
+          <w:sz w:val="24"/>
+          <w:szCs w:val="24"/>
+        </w:rPr>
+        <w:t>ve</w:t>
+      </w:r>
+      <w:r>
+        <w:rPr>
+          <w:rFonts w:ascii="Arial" w:hAnsi="Arial" w:cs="Arial"/>
+          <w:sz w:val="24"/>
+          <w:szCs w:val="24"/>
+        </w:rPr>
+        <w:t xml:space="preserve"> ser gravado em uma linha.</w:t>
       </w:r>
     </w:p>
     <w:p>
@@ -921,25 +855,7 @@
           <w:sz w:val="24"/>
           <w:szCs w:val="24"/>
         </w:rPr>
-        <w:t xml:space="preserve">1 </w:t>
-      </w:r>
-      <w:proofErr w:type="gramStart"/>
-      <w:r>
-        <w:rPr>
-          <w:rFonts w:ascii="Times New Roman" w:hAnsi="Times New Roman" w:cs="Times New Roman"/>
-          <w:sz w:val="24"/>
-          <w:szCs w:val="24"/>
-        </w:rPr>
-        <w:t>2  /</w:t>
-      </w:r>
-      <w:proofErr w:type="gramEnd"/>
-      <w:r>
-        <w:rPr>
-          <w:rFonts w:ascii="Times New Roman" w:hAnsi="Times New Roman" w:cs="Times New Roman"/>
-          <w:sz w:val="24"/>
-          <w:szCs w:val="24"/>
-        </w:rPr>
-        <w:t>*Posições da matriz que serão anuladas.</w:t>
+        <w:t>1 2  /*Posições da matriz que serão anuladas.</w:t>
       </w:r>
     </w:p>
     <w:p>
@@ -1273,63 +1189,7 @@
           <w:sz w:val="24"/>
           <w:szCs w:val="24"/>
         </w:rPr>
-        <w:t xml:space="preserve">Escreva um programa que leia a profissão e o tempo de serviço (em anos) de cada um dos 5 funcionários de uma empresa e armazene-os no arquivo “emp.txt”. Cada linha do arquivo corresponde aos dados de um funcionário. Utilize o comando </w:t>
-      </w:r>
-      <w:proofErr w:type="spellStart"/>
-      <w:proofErr w:type="gramStart"/>
-      <w:r>
-        <w:rPr>
-          <w:rFonts w:ascii="Arial" w:hAnsi="Arial" w:cs="Arial"/>
-          <w:sz w:val="24"/>
-          <w:szCs w:val="24"/>
-        </w:rPr>
-        <w:t>fprintf</w:t>
-      </w:r>
-      <w:proofErr w:type="spellEnd"/>
-      <w:r>
-        <w:rPr>
-          <w:rFonts w:ascii="Arial" w:hAnsi="Arial" w:cs="Arial"/>
-          <w:sz w:val="24"/>
-          <w:szCs w:val="24"/>
-        </w:rPr>
-        <w:t>(</w:t>
-      </w:r>
-      <w:proofErr w:type="gramEnd"/>
-      <w:r>
-        <w:rPr>
-          <w:rFonts w:ascii="Arial" w:hAnsi="Arial" w:cs="Arial"/>
-          <w:sz w:val="24"/>
-          <w:szCs w:val="24"/>
-        </w:rPr>
-        <w:t xml:space="preserve">). Em seguida, leia o mesmo arquivo utilizando </w:t>
-      </w:r>
-      <w:proofErr w:type="spellStart"/>
-      <w:proofErr w:type="gramStart"/>
-      <w:r>
-        <w:rPr>
-          <w:rFonts w:ascii="Arial" w:hAnsi="Arial" w:cs="Arial"/>
-          <w:sz w:val="24"/>
-          <w:szCs w:val="24"/>
-        </w:rPr>
-        <w:t>fscanf</w:t>
-      </w:r>
-      <w:proofErr w:type="spellEnd"/>
-      <w:r>
-        <w:rPr>
-          <w:rFonts w:ascii="Arial" w:hAnsi="Arial" w:cs="Arial"/>
-          <w:sz w:val="24"/>
-          <w:szCs w:val="24"/>
-        </w:rPr>
-        <w:t>(</w:t>
-      </w:r>
-      <w:proofErr w:type="gramEnd"/>
-      <w:r>
-        <w:rPr>
-          <w:rFonts w:ascii="Arial" w:hAnsi="Arial" w:cs="Arial"/>
-          <w:sz w:val="24"/>
-          <w:szCs w:val="24"/>
-        </w:rPr>
-        <w:t>). Apresente os dados na tela.</w:t>
+        <w:t>Escreva um programa que leia a profissão e o tempo de serviço (em anos) de cada um dos 5 funcionários de uma empresa e armazene-os no arquivo “emp.txt”. Cada linha do arquivo corresponde aos dados de um funcionário. Utilize o comando fprintf(). Em seguida, leia o mesmo arquivo utilizando fscanf(). Apresente os dados na tela.</w:t>
       </w:r>
     </w:p>
     <w:p>
@@ -1785,35 +1645,7 @@
           <w:sz w:val="24"/>
           <w:szCs w:val="24"/>
         </w:rPr>
-        <w:t xml:space="preserve"> para que o usuário possa entrar com novos dados, além dos que foram obtidos a partir do arquivo, use a função </w:t>
-      </w:r>
-      <w:proofErr w:type="spellStart"/>
-      <w:proofErr w:type="gramStart"/>
-      <w:r>
-        <w:rPr>
-          <w:rFonts w:ascii="Arial" w:hAnsi="Arial" w:cs="Arial"/>
-          <w:sz w:val="24"/>
-          <w:szCs w:val="24"/>
-        </w:rPr>
-        <w:t>realloc</w:t>
-      </w:r>
-      <w:proofErr w:type="spellEnd"/>
-      <w:r>
-        <w:rPr>
-          <w:rFonts w:ascii="Arial" w:hAnsi="Arial" w:cs="Arial"/>
-          <w:sz w:val="24"/>
-          <w:szCs w:val="24"/>
-        </w:rPr>
-        <w:t>(</w:t>
-      </w:r>
-      <w:proofErr w:type="gramEnd"/>
-      <w:r>
-        <w:rPr>
-          <w:rFonts w:ascii="Arial" w:hAnsi="Arial" w:cs="Arial"/>
-          <w:sz w:val="24"/>
-          <w:szCs w:val="24"/>
-        </w:rPr>
-        <w:t>) para realocar a quantidade de memória usada.</w:t>
+        <w:t xml:space="preserve"> para que o usuário possa entrar com novos dados, além dos que foram obtidos a partir do arquivo, use a função realloc() para realocar a quantidade de memória usada.</w:t>
       </w:r>
     </w:p>
     <w:p>
@@ -2057,25 +1889,7 @@
           <w:sz w:val="24"/>
           <w:szCs w:val="24"/>
         </w:rPr>
-        <w:t xml:space="preserve">Faça a rotina que gerencia o menu dentro do </w:t>
-      </w:r>
-      <w:proofErr w:type="spellStart"/>
-      <w:r>
-        <w:rPr>
-          <w:rFonts w:ascii="Arial" w:hAnsi="Arial" w:cs="Arial"/>
-          <w:sz w:val="24"/>
-          <w:szCs w:val="24"/>
-        </w:rPr>
-        <w:t>main</w:t>
-      </w:r>
-      <w:proofErr w:type="spellEnd"/>
-      <w:r>
-        <w:rPr>
-          <w:rFonts w:ascii="Arial" w:hAnsi="Arial" w:cs="Arial"/>
-          <w:sz w:val="24"/>
-          <w:szCs w:val="24"/>
-        </w:rPr>
-        <w:t>, e para cada uma das opções deste menu, crie uma função específica.</w:t>
+        <w:t>Faça a rotina que gerencia o menu dentro do main, e para cada uma das opções deste menu, crie uma função específica.</w:t>
       </w:r>
     </w:p>
     <w:p>
@@ -2248,254 +2062,45 @@
           <w:sz w:val="24"/>
           <w:szCs w:val="24"/>
         </w:rPr>
-        <w:t xml:space="preserve"> Aton </w:t>
-      </w:r>
-      <w:proofErr w:type="spellStart"/>
-      <w:r>
-        <w:rPr>
-          <w:rFonts w:ascii="Arial" w:hAnsi="Arial" w:cs="Arial"/>
-          <w:sz w:val="24"/>
-          <w:szCs w:val="24"/>
-        </w:rPr>
-        <w:t>aob</w:t>
-      </w:r>
-      <w:proofErr w:type="spellEnd"/>
-      <w:r>
-        <w:rPr>
-          <w:rFonts w:ascii="Arial" w:hAnsi="Arial" w:cs="Arial"/>
-          <w:sz w:val="24"/>
-          <w:szCs w:val="24"/>
-        </w:rPr>
-        <w:t xml:space="preserve"> </w:t>
-      </w:r>
-      <w:proofErr w:type="spellStart"/>
-      <w:r>
-        <w:rPr>
-          <w:rFonts w:ascii="Arial" w:hAnsi="Arial" w:cs="Arial"/>
-          <w:sz w:val="24"/>
-          <w:szCs w:val="24"/>
-        </w:rPr>
-        <w:t>amu</w:t>
-      </w:r>
-      <w:proofErr w:type="spellEnd"/>
-      <w:r>
-        <w:rPr>
-          <w:rFonts w:ascii="Arial" w:hAnsi="Arial" w:cs="Arial"/>
-          <w:sz w:val="24"/>
-          <w:szCs w:val="24"/>
-        </w:rPr>
-        <w:t xml:space="preserve"> </w:t>
-      </w:r>
-      <w:proofErr w:type="spellStart"/>
-      <w:r>
-        <w:rPr>
-          <w:rFonts w:ascii="Arial" w:hAnsi="Arial" w:cs="Arial"/>
-          <w:sz w:val="24"/>
-          <w:szCs w:val="24"/>
-        </w:rPr>
-        <w:t>rarit</w:t>
-      </w:r>
-      <w:proofErr w:type="spellEnd"/>
-      <w:r>
-        <w:rPr>
-          <w:rFonts w:ascii="Arial" w:hAnsi="Arial" w:cs="Arial"/>
-          <w:sz w:val="24"/>
-          <w:szCs w:val="24"/>
-        </w:rPr>
-        <w:t xml:space="preserve"> </w:t>
-      </w:r>
-      <w:proofErr w:type="spellStart"/>
-      <w:r>
-        <w:rPr>
-          <w:rFonts w:ascii="Arial" w:hAnsi="Arial" w:cs="Arial"/>
-          <w:sz w:val="24"/>
-          <w:szCs w:val="24"/>
-        </w:rPr>
-        <w:t>uov</w:t>
-      </w:r>
-      <w:proofErr w:type="spellEnd"/>
-    </w:p>
-    <w:p>
-      <w:pPr>
-        <w:pStyle w:val="PargrafodaLista"/>
-        <w:jc w:val="both"/>
-        <w:rPr>
-          <w:rFonts w:ascii="Arial" w:hAnsi="Arial" w:cs="Arial"/>
-          <w:sz w:val="24"/>
-          <w:szCs w:val="24"/>
-        </w:rPr>
-      </w:pPr>
-      <w:proofErr w:type="spellStart"/>
-      <w:r>
-        <w:rPr>
-          <w:rFonts w:ascii="Arial" w:hAnsi="Arial" w:cs="Arial"/>
-          <w:sz w:val="24"/>
-          <w:szCs w:val="24"/>
-        </w:rPr>
-        <w:t>Licáf</w:t>
-      </w:r>
-      <w:proofErr w:type="spellEnd"/>
-      <w:r>
-        <w:rPr>
-          <w:rFonts w:ascii="Arial" w:hAnsi="Arial" w:cs="Arial"/>
-          <w:sz w:val="24"/>
-          <w:szCs w:val="24"/>
-        </w:rPr>
-        <w:t xml:space="preserve"> </w:t>
-      </w:r>
-      <w:proofErr w:type="spellStart"/>
-      <w:r>
-        <w:rPr>
-          <w:rFonts w:ascii="Arial" w:hAnsi="Arial" w:cs="Arial"/>
-          <w:sz w:val="24"/>
-          <w:szCs w:val="24"/>
-        </w:rPr>
-        <w:t>otium</w:t>
-      </w:r>
-      <w:proofErr w:type="spellEnd"/>
-      <w:r>
-        <w:rPr>
-          <w:rFonts w:ascii="Arial" w:hAnsi="Arial" w:cs="Arial"/>
-          <w:sz w:val="24"/>
-          <w:szCs w:val="24"/>
-        </w:rPr>
-        <w:t xml:space="preserve"> </w:t>
-      </w:r>
-      <w:proofErr w:type="spellStart"/>
-      <w:r>
-        <w:rPr>
-          <w:rFonts w:ascii="Arial" w:hAnsi="Arial" w:cs="Arial"/>
-          <w:sz w:val="24"/>
-          <w:szCs w:val="24"/>
-        </w:rPr>
-        <w:t>átse</w:t>
-      </w:r>
-      <w:proofErr w:type="spellEnd"/>
-      <w:r>
-        <w:rPr>
-          <w:rFonts w:ascii="Arial" w:hAnsi="Arial" w:cs="Arial"/>
-          <w:sz w:val="24"/>
-          <w:szCs w:val="24"/>
-        </w:rPr>
-        <w:t xml:space="preserve"> </w:t>
-      </w:r>
-      <w:proofErr w:type="spellStart"/>
-      <w:r>
-        <w:rPr>
-          <w:rFonts w:ascii="Arial" w:hAnsi="Arial" w:cs="Arial"/>
-          <w:sz w:val="24"/>
-          <w:szCs w:val="24"/>
-        </w:rPr>
-        <w:t>avorp</w:t>
-      </w:r>
-      <w:proofErr w:type="spellEnd"/>
-      <w:r>
-        <w:rPr>
-          <w:rFonts w:ascii="Arial" w:hAnsi="Arial" w:cs="Arial"/>
-          <w:sz w:val="24"/>
-          <w:szCs w:val="24"/>
-        </w:rPr>
-        <w:t xml:space="preserve"> A</w:t>
-      </w:r>
-    </w:p>
-    <w:p>
-      <w:pPr>
-        <w:pStyle w:val="PargrafodaLista"/>
-        <w:jc w:val="both"/>
-        <w:rPr>
-          <w:rFonts w:ascii="Arial" w:hAnsi="Arial" w:cs="Arial"/>
-          <w:sz w:val="24"/>
-          <w:szCs w:val="24"/>
-        </w:rPr>
-      </w:pPr>
-      <w:r>
-        <w:rPr>
-          <w:rFonts w:ascii="Arial" w:hAnsi="Arial" w:cs="Arial"/>
-          <w:sz w:val="24"/>
-          <w:szCs w:val="24"/>
-        </w:rPr>
-        <w:t xml:space="preserve">PA </w:t>
-      </w:r>
-      <w:proofErr w:type="spellStart"/>
-      <w:r>
-        <w:rPr>
-          <w:rFonts w:ascii="Arial" w:hAnsi="Arial" w:cs="Arial"/>
-          <w:sz w:val="24"/>
-          <w:szCs w:val="24"/>
-        </w:rPr>
-        <w:t>ed</w:t>
-      </w:r>
-      <w:proofErr w:type="spellEnd"/>
-      <w:r>
-        <w:rPr>
-          <w:rFonts w:ascii="Arial" w:hAnsi="Arial" w:cs="Arial"/>
-          <w:sz w:val="24"/>
-          <w:szCs w:val="24"/>
-        </w:rPr>
-        <w:t xml:space="preserve"> </w:t>
-      </w:r>
-      <w:proofErr w:type="spellStart"/>
-      <w:r>
-        <w:rPr>
-          <w:rFonts w:ascii="Arial" w:hAnsi="Arial" w:cs="Arial"/>
-          <w:sz w:val="24"/>
-          <w:szCs w:val="24"/>
-        </w:rPr>
-        <w:t>avorp</w:t>
-      </w:r>
-      <w:proofErr w:type="spellEnd"/>
-      <w:r>
-        <w:rPr>
-          <w:rFonts w:ascii="Arial" w:hAnsi="Arial" w:cs="Arial"/>
-          <w:sz w:val="24"/>
-          <w:szCs w:val="24"/>
-        </w:rPr>
-        <w:t xml:space="preserve"> </w:t>
-      </w:r>
-      <w:proofErr w:type="spellStart"/>
-      <w:r>
-        <w:rPr>
-          <w:rFonts w:ascii="Arial" w:hAnsi="Arial" w:cs="Arial"/>
-          <w:sz w:val="24"/>
-          <w:szCs w:val="24"/>
-        </w:rPr>
-        <w:t>ed</w:t>
-      </w:r>
-      <w:proofErr w:type="spellEnd"/>
-      <w:r>
-        <w:rPr>
-          <w:rFonts w:ascii="Arial" w:hAnsi="Arial" w:cs="Arial"/>
-          <w:sz w:val="24"/>
-          <w:szCs w:val="24"/>
-        </w:rPr>
-        <w:t xml:space="preserve"> </w:t>
-      </w:r>
-      <w:proofErr w:type="spellStart"/>
-      <w:r>
-        <w:rPr>
-          <w:rFonts w:ascii="Arial" w:hAnsi="Arial" w:cs="Arial"/>
-          <w:sz w:val="24"/>
-          <w:szCs w:val="24"/>
-        </w:rPr>
-        <w:t>aid</w:t>
-      </w:r>
-      <w:proofErr w:type="spellEnd"/>
-      <w:r>
-        <w:rPr>
-          <w:rFonts w:ascii="Arial" w:hAnsi="Arial" w:cs="Arial"/>
-          <w:sz w:val="24"/>
-          <w:szCs w:val="24"/>
-        </w:rPr>
-        <w:t xml:space="preserve"> é </w:t>
-      </w:r>
-      <w:proofErr w:type="spellStart"/>
-      <w:r>
-        <w:rPr>
-          <w:rFonts w:ascii="Arial" w:hAnsi="Arial" w:cs="Arial"/>
-          <w:sz w:val="24"/>
-          <w:szCs w:val="24"/>
-        </w:rPr>
-        <w:t>e</w:t>
+        <w:t xml:space="preserve"> Aton aob amu rarit uov</w:t>
+      </w:r>
+    </w:p>
+    <w:p>
+      <w:pPr>
+        <w:pStyle w:val="PargrafodaLista"/>
+        <w:jc w:val="both"/>
+        <w:rPr>
+          <w:rFonts w:ascii="Arial" w:hAnsi="Arial" w:cs="Arial"/>
+          <w:sz w:val="24"/>
+          <w:szCs w:val="24"/>
+        </w:rPr>
+      </w:pPr>
+      <w:r>
+        <w:rPr>
+          <w:rFonts w:ascii="Arial" w:hAnsi="Arial" w:cs="Arial"/>
+          <w:sz w:val="24"/>
+          <w:szCs w:val="24"/>
+        </w:rPr>
+        <w:t>Licáf otium átse avorp A</w:t>
+      </w:r>
+    </w:p>
+    <w:p>
+      <w:pPr>
+        <w:pStyle w:val="PargrafodaLista"/>
+        <w:jc w:val="both"/>
+        <w:rPr>
+          <w:rFonts w:ascii="Arial" w:hAnsi="Arial" w:cs="Arial"/>
+          <w:sz w:val="24"/>
+          <w:szCs w:val="24"/>
+        </w:rPr>
+      </w:pPr>
+      <w:r>
+        <w:rPr>
+          <w:rFonts w:ascii="Arial" w:hAnsi="Arial" w:cs="Arial"/>
+          <w:sz w:val="24"/>
+          <w:szCs w:val="24"/>
+        </w:rPr>
+        <w:t>PA ed avorp ed aid é e</w:t>
       </w:r>
       <w:r>
         <w:rPr>
@@ -2505,7 +2110,6 @@
         </w:rPr>
         <w:t>joH</w:t>
       </w:r>
-      <w:proofErr w:type="spellEnd"/>
     </w:p>
     <w:p>
       <w:pPr>
@@ -2539,61 +2143,7 @@
           <w:szCs w:val="24"/>
         </w:rPr>
         <w:lastRenderedPageBreak/>
-        <w:t xml:space="preserve">Codifique um programa que manipule um arquivo contendo registros descritos pelos seguintes campos: </w:t>
-      </w:r>
-      <w:proofErr w:type="spellStart"/>
-      <w:r>
-        <w:rPr>
-          <w:rFonts w:ascii="Arial" w:hAnsi="Arial" w:cs="Arial"/>
-          <w:sz w:val="24"/>
-          <w:szCs w:val="24"/>
-        </w:rPr>
-        <w:t>código_vendedor</w:t>
-      </w:r>
-      <w:proofErr w:type="spellEnd"/>
-      <w:r>
-        <w:rPr>
-          <w:rFonts w:ascii="Arial" w:hAnsi="Arial" w:cs="Arial"/>
-          <w:sz w:val="24"/>
-          <w:szCs w:val="24"/>
-        </w:rPr>
-        <w:t xml:space="preserve">, </w:t>
-      </w:r>
-      <w:proofErr w:type="spellStart"/>
-      <w:r>
-        <w:rPr>
-          <w:rFonts w:ascii="Arial" w:hAnsi="Arial" w:cs="Arial"/>
-          <w:sz w:val="24"/>
-          <w:szCs w:val="24"/>
-        </w:rPr>
-        <w:t>nome_vendedor</w:t>
-      </w:r>
-      <w:proofErr w:type="spellEnd"/>
-      <w:r>
-        <w:rPr>
-          <w:rFonts w:ascii="Arial" w:hAnsi="Arial" w:cs="Arial"/>
-          <w:sz w:val="24"/>
-          <w:szCs w:val="24"/>
-        </w:rPr>
-        <w:t xml:space="preserve">, </w:t>
-      </w:r>
-      <w:proofErr w:type="spellStart"/>
-      <w:r>
-        <w:rPr>
-          <w:rFonts w:ascii="Arial" w:hAnsi="Arial" w:cs="Arial"/>
-          <w:sz w:val="24"/>
-          <w:szCs w:val="24"/>
-        </w:rPr>
-        <w:t>valor_da_venda</w:t>
-      </w:r>
-      <w:proofErr w:type="spellEnd"/>
-      <w:r>
-        <w:rPr>
-          <w:rFonts w:ascii="Arial" w:hAnsi="Arial" w:cs="Arial"/>
-          <w:sz w:val="24"/>
-          <w:szCs w:val="24"/>
-        </w:rPr>
-        <w:t xml:space="preserve"> e mês.</w:t>
+        <w:t>Codifique um programa que manipule um arquivo contendo registros descritos pelos seguintes campos: código_vendedor, nome_vendedor, valor_da_venda e mês.</w:t>
       </w:r>
     </w:p>
     <w:p>
@@ -2814,43 +2364,7 @@
           <w:sz w:val="24"/>
           <w:szCs w:val="24"/>
         </w:rPr>
-        <w:t xml:space="preserve">Os registros devem estar ordenados no arquivo, de forma crescente, de acordo com as informações contidas nos campos </w:t>
-      </w:r>
-      <w:proofErr w:type="spellStart"/>
-      <w:r>
-        <w:rPr>
-          <w:rFonts w:ascii="Arial" w:hAnsi="Arial" w:cs="Arial"/>
-          <w:sz w:val="24"/>
-          <w:szCs w:val="24"/>
-        </w:rPr>
-        <w:t>código_vendedor</w:t>
-      </w:r>
-      <w:proofErr w:type="spellEnd"/>
-      <w:r>
-        <w:rPr>
-          <w:rFonts w:ascii="Arial" w:hAnsi="Arial" w:cs="Arial"/>
-          <w:sz w:val="24"/>
-          <w:szCs w:val="24"/>
-        </w:rPr>
-        <w:t xml:space="preserve"> e mês. Não deve existir mais de um registro no arquivo com mesmos valores nos campos </w:t>
-      </w:r>
-      <w:proofErr w:type="spellStart"/>
-      <w:r>
-        <w:rPr>
-          <w:rFonts w:ascii="Arial" w:hAnsi="Arial" w:cs="Arial"/>
-          <w:sz w:val="24"/>
-          <w:szCs w:val="24"/>
-        </w:rPr>
-        <w:t>código_vendedor</w:t>
-      </w:r>
-      <w:proofErr w:type="spellEnd"/>
-      <w:r>
-        <w:rPr>
-          <w:rFonts w:ascii="Arial" w:hAnsi="Arial" w:cs="Arial"/>
-          <w:sz w:val="24"/>
-          <w:szCs w:val="24"/>
-        </w:rPr>
-        <w:t xml:space="preserve"> e mês.</w:t>
+        <w:t>Os registros devem estar ordenados no arquivo, de forma crescente, de acordo com as informações contidas nos campos código_vendedor e mês. Não deve existir mais de um registro no arquivo com mesmos valores nos campos código_vendedor e mês.</w:t>
       </w:r>
     </w:p>
     <w:sectPr>

</xml_diff>